<commit_message>
Finished Robot, added UserDefinedWords to RobotAI
</commit_message>
<xml_diff>
--- a/Design/ClassWriteups/Incomplete/RobotAI.docx
+++ b/Design/ClassWriteups/Incomplete/RobotAI.docx
@@ -467,6 +467,105 @@
     </w:p>
     <w:p>
       <w:pPr>
+        <w:pStyle w:val="Heading4"/>
+        <w:rPr>
+          <w:rStyle w:val="SubtleReference"/>
+        </w:rPr>
+      </w:pPr>
+      <w:r>
+        <w:rPr>
+          <w:rStyle w:val="SubtleReference"/>
+        </w:rPr>
+        <w:t>words</w:t>
+      </w:r>
+    </w:p>
+    <w:p>
+      <w:pPr>
+        <w:spacing w:after="0"/>
+        <w:rPr>
+          <w:i/>
+          <w:sz w:val="20"/>
+          <w:szCs w:val="20"/>
+        </w:rPr>
+      </w:pPr>
+      <w:r>
+        <w:rPr>
+          <w:sz w:val="20"/>
+          <w:szCs w:val="20"/>
+        </w:rPr>
+        <w:tab/>
+      </w:r>
+      <w:r>
+        <w:rPr>
+          <w:sz w:val="16"/>
+          <w:szCs w:val="20"/>
+        </w:rPr>
+        <w:t>Data Type:</w:t>
+      </w:r>
+      <w:r>
+        <w:rPr>
+          <w:i/>
+          <w:sz w:val="20"/>
+          <w:szCs w:val="20"/>
+        </w:rPr>
+        <w:t xml:space="preserve"> </w:t>
+      </w:r>
+      <w:r>
+        <w:rPr>
+          <w:rStyle w:val="IntenseEmphasis"/>
+          <w:i w:val="0"/>
+        </w:rPr>
+        <w:t>List&lt;</w:t>
+      </w:r>
+      <w:proofErr w:type="spellStart"/>
+      <w:r>
+        <w:rPr>
+          <w:rStyle w:val="IntenseEmphasis"/>
+          <w:i w:val="0"/>
+        </w:rPr>
+        <w:t>UserDefinedWord</w:t>
+      </w:r>
+      <w:proofErr w:type="spellEnd"/>
+      <w:r>
+        <w:rPr>
+          <w:rStyle w:val="IntenseEmphasis"/>
+          <w:i w:val="0"/>
+        </w:rPr>
+        <w:t>&gt;</w:t>
+      </w:r>
+    </w:p>
+    <w:p>
+      <w:r>
+        <w:tab/>
+        <w:t>Some blurb about this variable</w:t>
+      </w:r>
+      <w:r>
+        <w:t xml:space="preserve"> </w:t>
+      </w:r>
+      <w:r>
+        <w:t>Some blurb about this variable</w:t>
+      </w:r>
+      <w:r>
+        <w:t xml:space="preserve"> </w:t>
+      </w:r>
+      <w:r>
+        <w:t>Some blurb about this variable</w:t>
+      </w:r>
+      <w:r>
+        <w:t xml:space="preserve"> </w:t>
+      </w:r>
+      <w:r>
+        <w:t>Some blurb about this variable</w:t>
+      </w:r>
+      <w:r>
+        <w:t xml:space="preserve"> </w:t>
+      </w:r>
+      <w:r>
+        <w:t>Some blurb about this variable.</w:t>
+      </w:r>
+    </w:p>
+    <w:p>
+      <w:pPr>
         <w:pStyle w:val="Heading3"/>
         <w:rPr>
           <w:rFonts w:asciiTheme="minorHAnsi" w:eastAsiaTheme="minorHAnsi" w:hAnsiTheme="minorHAnsi" w:cstheme="minorBidi"/>
@@ -675,7 +774,15 @@
         <w:rPr>
           <w:i/>
         </w:rPr>
-        <w:t>getPlayCommand</w:t>
+        <w:t>g</w:t>
+      </w:r>
+      <w:bookmarkStart w:id="0" w:name="_GoBack"/>
+      <w:bookmarkEnd w:id="0"/>
+      <w:r>
+        <w:rPr>
+          <w:i/>
+        </w:rPr>
+        <w:t>etPlayCommand</w:t>
       </w:r>
       <w:proofErr w:type="spellEnd"/>
       <w:r>
@@ -802,6 +909,76 @@
     </w:p>
     <w:p>
       <w:pPr>
+        <w:pStyle w:val="Subtitle"/>
+        <w:spacing w:after="0" w:line="240" w:lineRule="auto"/>
+        <w:ind w:firstLine="720"/>
+        <w:rPr>
+          <w:i/>
+        </w:rPr>
+      </w:pPr>
+      <w:r>
+        <w:rPr>
+          <w:i/>
+        </w:rPr>
+        <w:t xml:space="preserve">public </w:t>
+      </w:r>
+      <w:r>
+        <w:rPr>
+          <w:i/>
+        </w:rPr>
+        <w:t>List&lt;</w:t>
+      </w:r>
+      <w:proofErr w:type="spellStart"/>
+      <w:r>
+        <w:rPr>
+          <w:i/>
+        </w:rPr>
+        <w:t>UserDefinedWord</w:t>
+      </w:r>
+      <w:proofErr w:type="spellEnd"/>
+      <w:r>
+        <w:rPr>
+          <w:i/>
+        </w:rPr>
+        <w:t>&gt;</w:t>
+      </w:r>
+      <w:r>
+        <w:rPr>
+          <w:i/>
+        </w:rPr>
+        <w:t xml:space="preserve"> </w:t>
+      </w:r>
+      <w:proofErr w:type="spellStart"/>
+      <w:proofErr w:type="gramStart"/>
+      <w:r>
+        <w:rPr>
+          <w:i/>
+        </w:rPr>
+        <w:t>getWords</w:t>
+      </w:r>
+      <w:proofErr w:type="spellEnd"/>
+      <w:r>
+        <w:rPr>
+          <w:i/>
+        </w:rPr>
+        <w:t>(</w:t>
+      </w:r>
+      <w:proofErr w:type="gramEnd"/>
+      <w:r>
+        <w:rPr>
+          <w:i/>
+        </w:rPr>
+        <w:t>)</w:t>
+      </w:r>
+      <w:r>
+        <w:rPr>
+          <w:i/>
+        </w:rPr>
+        <w:t xml:space="preserve"> </w:t>
+      </w:r>
+    </w:p>
+    <w:p>
+      <w:pPr>
         <w:pStyle w:val="Heading3"/>
       </w:pPr>
     </w:p>
@@ -817,8 +994,8 @@
       <w:pPr>
         <w:pStyle w:val="Heading4"/>
       </w:pPr>
-      <w:bookmarkStart w:id="0" w:name="_Void_method1(String_arg0,"/>
-      <w:bookmarkEnd w:id="0"/>
+      <w:bookmarkStart w:id="1" w:name="_Void_method1(String_arg0,"/>
+      <w:bookmarkEnd w:id="1"/>
       <w:r>
         <w:t xml:space="preserve">public </w:t>
       </w:r>
@@ -827,8 +1004,6 @@
       </w:r>
     </w:p>
     <w:p>
-      <w:bookmarkStart w:id="1" w:name="_GoBack"/>
-      <w:bookmarkEnd w:id="1"/>
       <w:r>
         <w:t>This method does some stuff with two strings</w:t>
       </w:r>
@@ -2153,7 +2328,7 @@
 </file>
 
 <file path=customXml/itemProps1.xml><?xml version="1.0" encoding="utf-8"?>
-<ds:datastoreItem xmlns:ds="http://schemas.openxmlformats.org/officeDocument/2006/customXml" ds:itemID="{FB0F1856-0403-42F4-971C-E32A1094F27A}">
+<ds:datastoreItem xmlns:ds="http://schemas.openxmlformats.org/officeDocument/2006/customXml" ds:itemID="{C53EAD68-24E4-40DD-AB8C-9E30C11644D1}">
   <ds:schemaRefs>
     <ds:schemaRef ds:uri="http://schemas.openxmlformats.org/officeDocument/2006/bibliography"/>
   </ds:schemaRefs>

</xml_diff>